<commit_message>
5A documents are almost done
just need size-estimating template and we done
</commit_message>
<xml_diff>
--- a/SOFMETH/SOFMETH documents/5A/PSP5A/PSP3-Defect-Recording-Log-Arca.docx
+++ b/SOFMETH/SOFMETH documents/5A/PSP5A/PSP3-Defect-Recording-Log-Arca.docx
@@ -2,119 +2,6 @@
 <file path=word/document.xml><?xml version="1.0" encoding="utf-8"?>
 <w:document xmlns:o="urn:schemas-microsoft-com:office:office" xmlns:r="http://schemas.openxmlformats.org/officeDocument/2006/relationships" xmlns:v="urn:schemas-microsoft-com:vml" xmlns:w="http://schemas.openxmlformats.org/wordprocessingml/2006/main" xmlns:w10="urn:schemas-microsoft-com:office:word" xmlns:wp="http://schemas.openxmlformats.org/drawingml/2006/wordprocessingDrawing" xmlns:wps="http://schemas.microsoft.com/office/word/2010/wordprocessingShape" xmlns:wpg="http://schemas.microsoft.com/office/word/2010/wordprocessingGroup" xmlns:mc="http://schemas.openxmlformats.org/markup-compatibility/2006" xmlns:wp14="http://schemas.microsoft.com/office/word/2010/wordprocessingDrawing" xmlns:w14="http://schemas.microsoft.com/office/word/2010/wordml" mc:Ignorable="w14 wp14">
   <w:body>
-    <w:p>
-      <w:pPr>
-        <w:pStyle w:val="Normal"/>
-        <w:pBdr/>
-        <w:rPr/>
-        <w:framePr w:w="2731" w:h="1036" w:x="1741" w:y="-1127" w:wrap="auto" w:vAnchor="text" w:hAnchor="page" w:hRule="exact"/>
-      </w:pPr>
-      <w:r>
-        <w:rPr>
-          <w:rFonts w:cs="Arial" w:ascii="Arial" w:hAnsi="Arial"/>
-          <w:b/>
-          <w:sz w:val="14"/>
-          <w:szCs w:val="14"/>
-        </w:rPr>
-        <w:t>Defect Types</w:t>
-      </w:r>
-    </w:p>
-    <w:p>
-      <w:pPr>
-        <w:pStyle w:val="Normal"/>
-        <w:pBdr/>
-        <w:rPr/>
-        <w:framePr w:w="2731" w:h="1036" w:x="1741" w:y="-1127" w:wrap="auto" w:vAnchor="text" w:hAnchor="page" w:hRule="exact"/>
-      </w:pPr>
-      <w:r>
-        <w:rPr>
-          <w:rFonts w:cs="Arial" w:ascii="Arial" w:hAnsi="Arial"/>
-          <w:b/>
-          <w:sz w:val="14"/>
-          <w:szCs w:val="14"/>
-        </w:rPr>
-        <w:t>10  Documentation</w:t>
-        <w:tab/>
-        <w:t>60  Checking</w:t>
-      </w:r>
-    </w:p>
-    <w:p>
-      <w:pPr>
-        <w:pStyle w:val="Normal"/>
-        <w:pBdr/>
-        <w:rPr/>
-        <w:framePr w:w="2731" w:h="1036" w:x="1741" w:y="-1127" w:wrap="auto" w:vAnchor="text" w:hAnchor="page" w:hRule="exact"/>
-      </w:pPr>
-      <w:r>
-        <w:rPr>
-          <w:rFonts w:cs="Arial" w:ascii="Arial" w:hAnsi="Arial"/>
-          <w:b/>
-          <w:sz w:val="14"/>
-          <w:szCs w:val="14"/>
-        </w:rPr>
-        <w:t>20  Syntax</w:t>
-        <w:tab/>
-        <w:tab/>
-        <w:t>70  Data</w:t>
-      </w:r>
-    </w:p>
-    <w:p>
-      <w:pPr>
-        <w:pStyle w:val="Normal"/>
-        <w:pBdr/>
-        <w:rPr/>
-        <w:framePr w:w="2731" w:h="1036" w:x="1741" w:y="-1127" w:wrap="auto" w:vAnchor="text" w:hAnchor="page" w:hRule="exact"/>
-      </w:pPr>
-      <w:r>
-        <w:rPr>
-          <w:rFonts w:cs="Arial" w:ascii="Arial" w:hAnsi="Arial"/>
-          <w:b/>
-          <w:sz w:val="14"/>
-          <w:szCs w:val="14"/>
-        </w:rPr>
-        <w:t>30  Build, Package</w:t>
-        <w:tab/>
-        <w:t>80  Function</w:t>
-      </w:r>
-    </w:p>
-    <w:p>
-      <w:pPr>
-        <w:pStyle w:val="Normal"/>
-        <w:pBdr/>
-        <w:rPr/>
-        <w:framePr w:w="2731" w:h="1036" w:x="1741" w:y="-1127" w:wrap="auto" w:vAnchor="text" w:hAnchor="page" w:hRule="exact"/>
-      </w:pPr>
-      <w:r>
-        <w:rPr>
-          <w:rFonts w:cs="Arial" w:ascii="Arial" w:hAnsi="Arial"/>
-          <w:b/>
-          <w:sz w:val="14"/>
-          <w:szCs w:val="14"/>
-        </w:rPr>
-        <w:t>40  Assignment</w:t>
-        <w:tab/>
-        <w:t>90  System</w:t>
-      </w:r>
-    </w:p>
-    <w:p>
-      <w:pPr>
-        <w:pStyle w:val="Normal"/>
-        <w:pBdr/>
-        <w:rPr/>
-        <w:framePr w:w="2731" w:h="1036" w:x="1741" w:y="-1127" w:wrap="auto" w:vAnchor="text" w:hAnchor="page" w:hRule="exact"/>
-      </w:pPr>
-      <w:r>
-        <w:rPr>
-          <w:rFonts w:cs="Arial" w:ascii="Arial" w:hAnsi="Arial"/>
-          <w:b/>
-          <w:sz w:val="14"/>
-          <w:szCs w:val="14"/>
-        </w:rPr>
-        <w:t>50  Interface</w:t>
-        <w:tab/>
-        <w:t>100  Environment</w:t>
-      </w:r>
-    </w:p>
     <w:tbl>
       <w:tblPr>
         <w:tblW w:w="8838" w:type="dxa"/>
@@ -132,8 +19,8 @@
       <w:tblGrid>
         <w:gridCol w:w="1582"/>
         <w:gridCol w:w="4609"/>
-        <w:gridCol w:w="1298"/>
-        <w:gridCol w:w="1348"/>
+        <w:gridCol w:w="1299"/>
+        <w:gridCol w:w="1347"/>
       </w:tblGrid>
       <w:tr>
         <w:trPr>
@@ -184,7 +71,7 @@
         </w:tc>
         <w:tc>
           <w:tcPr>
-            <w:tcW w:w="1298" w:type="dxa"/>
+            <w:tcW w:w="1299" w:type="dxa"/>
             <w:tcBorders/>
             <w:shd w:fill="auto" w:val="clear"/>
           </w:tcPr>
@@ -205,7 +92,7 @@
         </w:tc>
         <w:tc>
           <w:tcPr>
-            <w:tcW w:w="1348" w:type="dxa"/>
+            <w:tcW w:w="1347" w:type="dxa"/>
             <w:tcBorders>
               <w:bottom w:val="single" w:sz="6" w:space="0" w:color="00000A"/>
               <w:insideH w:val="single" w:sz="6" w:space="0" w:color="00000A"/>
@@ -273,7 +160,7 @@
         </w:tc>
         <w:tc>
           <w:tcPr>
-            <w:tcW w:w="1298" w:type="dxa"/>
+            <w:tcW w:w="1299" w:type="dxa"/>
             <w:tcBorders/>
             <w:shd w:fill="auto" w:val="clear"/>
           </w:tcPr>
@@ -294,7 +181,7 @@
         </w:tc>
         <w:tc>
           <w:tcPr>
-            <w:tcW w:w="1348" w:type="dxa"/>
+            <w:tcW w:w="1347" w:type="dxa"/>
             <w:tcBorders/>
             <w:shd w:fill="auto" w:val="clear"/>
           </w:tcPr>
@@ -365,7 +252,7 @@
         </w:tc>
         <w:tc>
           <w:tcPr>
-            <w:tcW w:w="1298" w:type="dxa"/>
+            <w:tcW w:w="1299" w:type="dxa"/>
             <w:tcBorders/>
             <w:shd w:fill="auto" w:val="clear"/>
           </w:tcPr>
@@ -386,7 +273,7 @@
         </w:tc>
         <w:tc>
           <w:tcPr>
-            <w:tcW w:w="1348" w:type="dxa"/>
+            <w:tcW w:w="1347" w:type="dxa"/>
             <w:tcBorders>
               <w:top w:val="single" w:sz="6" w:space="0" w:color="00000A"/>
               <w:bottom w:val="single" w:sz="6" w:space="0" w:color="00000A"/>
@@ -462,7 +349,7 @@
         <w:gridCol w:w="1006"/>
         <w:gridCol w:w="311"/>
         <w:gridCol w:w="78"/>
-        <w:gridCol w:w="941"/>
+        <w:gridCol w:w="942"/>
         <w:gridCol w:w="311"/>
         <w:gridCol w:w="1015"/>
         <w:gridCol w:w="313"/>
@@ -472,7 +359,7 @@
         <w:gridCol w:w="312"/>
         <w:gridCol w:w="1170"/>
         <w:gridCol w:w="313"/>
-        <w:gridCol w:w="1248"/>
+        <w:gridCol w:w="1247"/>
       </w:tblGrid>
       <w:tr>
         <w:trPr>
@@ -519,7 +406,7 @@
         </w:tc>
         <w:tc>
           <w:tcPr>
-            <w:tcW w:w="1019" w:type="dxa"/>
+            <w:tcW w:w="1020" w:type="dxa"/>
             <w:gridSpan w:val="2"/>
             <w:tcBorders/>
             <w:shd w:fill="auto" w:val="clear"/>
@@ -715,7 +602,7 @@
         </w:tc>
         <w:tc>
           <w:tcPr>
-            <w:tcW w:w="1248" w:type="dxa"/>
+            <w:tcW w:w="1247" w:type="dxa"/>
             <w:tcBorders/>
             <w:shd w:fill="auto" w:val="clear"/>
           </w:tcPr>
@@ -750,7 +637,7 @@
             </w:tcBorders>
             <w:shd w:fill="auto" w:val="clear"/>
             <w:tcMar>
-              <w:left w:w="84" w:type="dxa"/>
+              <w:left w:w="76" w:type="dxa"/>
             </w:tcMar>
           </w:tcPr>
           <w:p>
@@ -762,7 +649,19 @@
               <w:rPr>
                 <w:rFonts w:cs="Arial" w:ascii="Arial" w:hAnsi="Arial"/>
               </w:rPr>
-              <w:t>7/9/2016</w:t>
+              <w:t>7/</w:t>
+            </w:r>
+            <w:r>
+              <w:rPr>
+                <w:rFonts w:cs="Arial" w:ascii="Arial" w:hAnsi="Arial"/>
+              </w:rPr>
+              <w:t>10</w:t>
+            </w:r>
+            <w:r>
+              <w:rPr>
+                <w:rFonts w:cs="Arial" w:ascii="Arial" w:hAnsi="Arial"/>
+              </w:rPr>
+              <w:t>/2016</w:t>
             </w:r>
           </w:p>
         </w:tc>
@@ -788,7 +687,7 @@
         </w:tc>
         <w:tc>
           <w:tcPr>
-            <w:tcW w:w="1019" w:type="dxa"/>
+            <w:tcW w:w="1020" w:type="dxa"/>
             <w:gridSpan w:val="2"/>
             <w:tcBorders>
               <w:top w:val="single" w:sz="6" w:space="0" w:color="00000A"/>
@@ -800,7 +699,7 @@
             </w:tcBorders>
             <w:shd w:fill="auto" w:val="clear"/>
             <w:tcMar>
-              <w:left w:w="84" w:type="dxa"/>
+              <w:left w:w="76" w:type="dxa"/>
             </w:tcMar>
           </w:tcPr>
           <w:p>
@@ -849,7 +748,7 @@
             </w:tcBorders>
             <w:shd w:fill="auto" w:val="clear"/>
             <w:tcMar>
-              <w:left w:w="84" w:type="dxa"/>
+              <w:left w:w="76" w:type="dxa"/>
             </w:tcMar>
           </w:tcPr>
           <w:p>
@@ -898,7 +797,7 @@
             </w:tcBorders>
             <w:shd w:fill="auto" w:val="clear"/>
             <w:tcMar>
-              <w:left w:w="84" w:type="dxa"/>
+              <w:left w:w="76" w:type="dxa"/>
             </w:tcMar>
           </w:tcPr>
           <w:p>
@@ -947,7 +846,7 @@
             </w:tcBorders>
             <w:shd w:fill="auto" w:val="clear"/>
             <w:tcMar>
-              <w:left w:w="84" w:type="dxa"/>
+              <w:left w:w="76" w:type="dxa"/>
             </w:tcMar>
           </w:tcPr>
           <w:p>
@@ -996,7 +895,7 @@
             </w:tcBorders>
             <w:shd w:fill="auto" w:val="clear"/>
             <w:tcMar>
-              <w:left w:w="84" w:type="dxa"/>
+              <w:left w:w="76" w:type="dxa"/>
             </w:tcMar>
           </w:tcPr>
           <w:p>
@@ -1034,7 +933,7 @@
         </w:tc>
         <w:tc>
           <w:tcPr>
-            <w:tcW w:w="1248" w:type="dxa"/>
+            <w:tcW w:w="1247" w:type="dxa"/>
             <w:tcBorders>
               <w:top w:val="single" w:sz="6" w:space="0" w:color="00000A"/>
               <w:left w:val="single" w:sz="6" w:space="0" w:color="00000A"/>
@@ -1045,7 +944,7 @@
             </w:tcBorders>
             <w:shd w:fill="auto" w:val="clear"/>
             <w:tcMar>
-              <w:left w:w="84" w:type="dxa"/>
+              <w:left w:w="76" w:type="dxa"/>
             </w:tcMar>
           </w:tcPr>
           <w:p>
@@ -1107,7 +1006,7 @@
               <w:rPr>
                 <w:rFonts w:cs="Arial" w:ascii="Arial" w:hAnsi="Arial"/>
               </w:rPr>
-              <w:t>Wrong formula(the summations encompasses everything instead of just the ones before the subtractions, plus used square root instead of power.</w:t>
+              <w:t>Program is producing incorrect term(i) values. The specific formulas for 0 and nth iteration was not included.</w:t>
             </w:r>
           </w:p>
         </w:tc>
@@ -1217,7 +1116,7 @@
         </w:tc>
         <w:tc>
           <w:tcPr>
-            <w:tcW w:w="1019" w:type="dxa"/>
+            <w:tcW w:w="1020" w:type="dxa"/>
             <w:gridSpan w:val="2"/>
             <w:tcBorders/>
             <w:shd w:fill="auto" w:val="clear"/>
@@ -1413,7 +1312,7 @@
         </w:tc>
         <w:tc>
           <w:tcPr>
-            <w:tcW w:w="1248" w:type="dxa"/>
+            <w:tcW w:w="1247" w:type="dxa"/>
             <w:tcBorders/>
             <w:shd w:fill="auto" w:val="clear"/>
           </w:tcPr>
@@ -1448,7 +1347,7 @@
             </w:tcBorders>
             <w:shd w:fill="auto" w:val="clear"/>
             <w:tcMar>
-              <w:left w:w="84" w:type="dxa"/>
+              <w:left w:w="76" w:type="dxa"/>
             </w:tcMar>
           </w:tcPr>
           <w:p>
@@ -1462,6 +1361,7 @@
               <w:rPr>
                 <w:rFonts w:cs="Arial" w:ascii="Arial" w:hAnsi="Arial"/>
               </w:rPr>
+              <w:t>7/10/2016</w:t>
             </w:r>
           </w:p>
         </w:tc>
@@ -1487,7 +1387,7 @@
         </w:tc>
         <w:tc>
           <w:tcPr>
-            <w:tcW w:w="1019" w:type="dxa"/>
+            <w:tcW w:w="1020" w:type="dxa"/>
             <w:gridSpan w:val="2"/>
             <w:tcBorders>
               <w:top w:val="single" w:sz="6" w:space="0" w:color="00000A"/>
@@ -1499,7 +1399,7 @@
             </w:tcBorders>
             <w:shd w:fill="auto" w:val="clear"/>
             <w:tcMar>
-              <w:left w:w="84" w:type="dxa"/>
+              <w:left w:w="76" w:type="dxa"/>
             </w:tcMar>
           </w:tcPr>
           <w:p>
@@ -1513,6 +1413,7 @@
               <w:rPr>
                 <w:rFonts w:cs="Arial" w:ascii="Arial" w:hAnsi="Arial"/>
               </w:rPr>
+              <w:t>2</w:t>
             </w:r>
           </w:p>
         </w:tc>
@@ -1549,7 +1450,7 @@
             </w:tcBorders>
             <w:shd w:fill="auto" w:val="clear"/>
             <w:tcMar>
-              <w:left w:w="84" w:type="dxa"/>
+              <w:left w:w="76" w:type="dxa"/>
             </w:tcMar>
           </w:tcPr>
           <w:p>
@@ -1563,6 +1464,7 @@
               <w:rPr>
                 <w:rFonts w:cs="Arial" w:ascii="Arial" w:hAnsi="Arial"/>
               </w:rPr>
+              <w:t>20</w:t>
             </w:r>
           </w:p>
         </w:tc>
@@ -1599,7 +1501,7 @@
             </w:tcBorders>
             <w:shd w:fill="auto" w:val="clear"/>
             <w:tcMar>
-              <w:left w:w="84" w:type="dxa"/>
+              <w:left w:w="76" w:type="dxa"/>
             </w:tcMar>
           </w:tcPr>
           <w:p>
@@ -1613,6 +1515,7 @@
               <w:rPr>
                 <w:rFonts w:cs="Arial" w:ascii="Arial" w:hAnsi="Arial"/>
               </w:rPr>
+              <w:t>Testing</w:t>
             </w:r>
           </w:p>
         </w:tc>
@@ -1649,7 +1552,7 @@
             </w:tcBorders>
             <w:shd w:fill="auto" w:val="clear"/>
             <w:tcMar>
-              <w:left w:w="84" w:type="dxa"/>
+              <w:left w:w="76" w:type="dxa"/>
             </w:tcMar>
           </w:tcPr>
           <w:p>
@@ -1663,6 +1566,7 @@
               <w:rPr>
                 <w:rFonts w:cs="Arial" w:ascii="Arial" w:hAnsi="Arial"/>
               </w:rPr>
+              <w:t>Testing</w:t>
             </w:r>
           </w:p>
         </w:tc>
@@ -1699,7 +1603,7 @@
             </w:tcBorders>
             <w:shd w:fill="auto" w:val="clear"/>
             <w:tcMar>
-              <w:left w:w="84" w:type="dxa"/>
+              <w:left w:w="76" w:type="dxa"/>
             </w:tcMar>
           </w:tcPr>
           <w:p>
@@ -1713,6 +1617,7 @@
               <w:rPr>
                 <w:rFonts w:cs="Arial" w:ascii="Arial" w:hAnsi="Arial"/>
               </w:rPr>
+              <w:t>1</w:t>
             </w:r>
           </w:p>
         </w:tc>
@@ -1738,7 +1643,7 @@
         </w:tc>
         <w:tc>
           <w:tcPr>
-            <w:tcW w:w="1248" w:type="dxa"/>
+            <w:tcW w:w="1247" w:type="dxa"/>
             <w:tcBorders>
               <w:top w:val="single" w:sz="6" w:space="0" w:color="00000A"/>
               <w:left w:val="single" w:sz="6" w:space="0" w:color="00000A"/>
@@ -1749,7 +1654,7 @@
             </w:tcBorders>
             <w:shd w:fill="auto" w:val="clear"/>
             <w:tcMar>
-              <w:left w:w="84" w:type="dxa"/>
+              <w:left w:w="76" w:type="dxa"/>
             </w:tcMar>
           </w:tcPr>
           <w:p>
@@ -1813,6 +1718,7 @@
               <w:rPr>
                 <w:rFonts w:cs="Arial" w:ascii="Arial" w:hAnsi="Arial"/>
               </w:rPr>
+              <w:t>Program does not correctly perform absolute value when x &lt; 0. Solution was to change abs() to fabs()</w:t>
             </w:r>
           </w:p>
         </w:tc>
@@ -1922,7 +1828,7 @@
         </w:tc>
         <w:tc>
           <w:tcPr>
-            <w:tcW w:w="1019" w:type="dxa"/>
+            <w:tcW w:w="1020" w:type="dxa"/>
             <w:gridSpan w:val="2"/>
             <w:tcBorders/>
             <w:shd w:fill="auto" w:val="clear"/>
@@ -2118,7 +2024,7 @@
         </w:tc>
         <w:tc>
           <w:tcPr>
-            <w:tcW w:w="1248" w:type="dxa"/>
+            <w:tcW w:w="1247" w:type="dxa"/>
             <w:tcBorders/>
             <w:shd w:fill="auto" w:val="clear"/>
           </w:tcPr>
@@ -2153,7 +2059,7 @@
             </w:tcBorders>
             <w:shd w:fill="auto" w:val="clear"/>
             <w:tcMar>
-              <w:left w:w="84" w:type="dxa"/>
+              <w:left w:w="76" w:type="dxa"/>
             </w:tcMar>
           </w:tcPr>
           <w:p>
@@ -2192,7 +2098,7 @@
         </w:tc>
         <w:tc>
           <w:tcPr>
-            <w:tcW w:w="1019" w:type="dxa"/>
+            <w:tcW w:w="1020" w:type="dxa"/>
             <w:gridSpan w:val="2"/>
             <w:tcBorders>
               <w:top w:val="single" w:sz="6" w:space="0" w:color="00000A"/>
@@ -2204,7 +2110,7 @@
             </w:tcBorders>
             <w:shd w:fill="auto" w:val="clear"/>
             <w:tcMar>
-              <w:left w:w="84" w:type="dxa"/>
+              <w:left w:w="76" w:type="dxa"/>
             </w:tcMar>
           </w:tcPr>
           <w:p>
@@ -2254,7 +2160,7 @@
             </w:tcBorders>
             <w:shd w:fill="auto" w:val="clear"/>
             <w:tcMar>
-              <w:left w:w="84" w:type="dxa"/>
+              <w:left w:w="76" w:type="dxa"/>
             </w:tcMar>
           </w:tcPr>
           <w:p>
@@ -2304,7 +2210,7 @@
             </w:tcBorders>
             <w:shd w:fill="auto" w:val="clear"/>
             <w:tcMar>
-              <w:left w:w="84" w:type="dxa"/>
+              <w:left w:w="76" w:type="dxa"/>
             </w:tcMar>
           </w:tcPr>
           <w:p>
@@ -2354,7 +2260,7 @@
             </w:tcBorders>
             <w:shd w:fill="auto" w:val="clear"/>
             <w:tcMar>
-              <w:left w:w="84" w:type="dxa"/>
+              <w:left w:w="76" w:type="dxa"/>
             </w:tcMar>
           </w:tcPr>
           <w:p>
@@ -2404,7 +2310,7 @@
             </w:tcBorders>
             <w:shd w:fill="auto" w:val="clear"/>
             <w:tcMar>
-              <w:left w:w="84" w:type="dxa"/>
+              <w:left w:w="76" w:type="dxa"/>
             </w:tcMar>
           </w:tcPr>
           <w:p>
@@ -2443,7 +2349,7 @@
         </w:tc>
         <w:tc>
           <w:tcPr>
-            <w:tcW w:w="1248" w:type="dxa"/>
+            <w:tcW w:w="1247" w:type="dxa"/>
             <w:tcBorders>
               <w:top w:val="single" w:sz="6" w:space="0" w:color="00000A"/>
               <w:left w:val="single" w:sz="6" w:space="0" w:color="00000A"/>
@@ -2454,7 +2360,7 @@
             </w:tcBorders>
             <w:shd w:fill="auto" w:val="clear"/>
             <w:tcMar>
-              <w:left w:w="84" w:type="dxa"/>
+              <w:left w:w="76" w:type="dxa"/>
             </w:tcMar>
           </w:tcPr>
           <w:p>
@@ -2586,10 +2492,14 @@
     <w:p>
       <w:pPr>
         <w:pStyle w:val="Normal"/>
-        <w:rPr/>
+        <w:rPr>
+          <w:u w:val="double"/>
+        </w:rPr>
       </w:pPr>
       <w:r>
-        <w:rPr/>
+        <w:rPr>
+          <w:u w:val="double"/>
+        </w:rPr>
       </w:r>
     </w:p>
     <w:sectPr>

</xml_diff>